<commit_message>
:art: Fix Login Button Language to English
</commit_message>
<xml_diff>
--- a/Planning/Trabalho Prático 1/AIS_requirements.docx
+++ b/Planning/Trabalho Prático 1/AIS_requirements.docx
@@ -21,12 +21,9 @@
           <w:sz w:val="28"/>
           <w:szCs w:val="28"/>
         </w:rPr>
-        <w:t>Sistemas de Informação Avançados</w:t>
-      </w:r>
-    </w:p>
-    <w:p>
-      <w:pPr>
-        <w:jc w:val="center"/>
+        <w:t xml:space="preserve"> </w:t>
+      </w:r>
+      <w:r>
         <w:rPr>
           <w:rFonts w:ascii="Times New Roman" w:hAnsi="Times New Roman" w:cs="Times New Roman"/>
           <w:b/>
@@ -34,10 +31,12 @@
           <w:sz w:val="28"/>
           <w:szCs w:val="28"/>
         </w:rPr>
-      </w:pPr>
-    </w:p>
-    <w:p>
-      <w:pPr>
+        <w:t>Sistemas de Informação Avançados</w:t>
+      </w:r>
+    </w:p>
+    <w:p>
+      <w:pPr>
+        <w:jc w:val="center"/>
         <w:rPr>
           <w:rFonts w:ascii="Times New Roman" w:hAnsi="Times New Roman" w:cs="Times New Roman"/>
           <w:b/>
@@ -46,7 +45,9 @@
           <w:szCs w:val="28"/>
         </w:rPr>
       </w:pPr>
-      <w:r>
+    </w:p>
+    <w:p>
+      <w:pPr>
         <w:rPr>
           <w:rFonts w:ascii="Times New Roman" w:hAnsi="Times New Roman" w:cs="Times New Roman"/>
           <w:b/>
@@ -54,16 +55,6 @@
           <w:sz w:val="28"/>
           <w:szCs w:val="28"/>
         </w:rPr>
-        <w:t>Discentes:</w:t>
-      </w:r>
-    </w:p>
-    <w:p>
-      <w:pPr>
-        <w:rPr>
-          <w:rFonts w:ascii="Times New Roman" w:hAnsi="Times New Roman" w:cs="Times New Roman"/>
-          <w:sz w:val="24"/>
-          <w:szCs w:val="24"/>
-        </w:rPr>
       </w:pPr>
       <w:r>
         <w:rPr>
@@ -73,64 +64,18 @@
           <w:sz w:val="28"/>
           <w:szCs w:val="28"/>
         </w:rPr>
-        <w:tab/>
-      </w:r>
-      <w:r>
-        <w:rPr>
-          <w:rFonts w:ascii="Times New Roman" w:hAnsi="Times New Roman" w:cs="Times New Roman"/>
-          <w:sz w:val="24"/>
-          <w:szCs w:val="24"/>
-        </w:rPr>
-        <w:t>Bruno Miguel Oliveira Silva</w:t>
-      </w:r>
-      <w:r>
-        <w:rPr>
-          <w:rFonts w:ascii="Times New Roman" w:hAnsi="Times New Roman" w:cs="Times New Roman"/>
-          <w:sz w:val="24"/>
-          <w:szCs w:val="24"/>
-        </w:rPr>
-        <w:t xml:space="preserve"> – 66611</w:t>
-      </w:r>
-    </w:p>
-    <w:p>
-      <w:pPr>
-        <w:rPr>
-          <w:rFonts w:ascii="Times New Roman" w:hAnsi="Times New Roman" w:cs="Times New Roman"/>
-          <w:sz w:val="24"/>
-          <w:szCs w:val="24"/>
-        </w:rPr>
-      </w:pPr>
-      <w:r>
-        <w:rPr>
-          <w:rFonts w:ascii="Times New Roman" w:hAnsi="Times New Roman" w:cs="Times New Roman"/>
-          <w:sz w:val="24"/>
-          <w:szCs w:val="24"/>
-        </w:rPr>
-        <w:tab/>
-        <w:t>Diogo Emanuel Moreira Silva – 66682</w:t>
-      </w:r>
-    </w:p>
-    <w:p>
-      <w:pPr>
-        <w:rPr>
-          <w:rFonts w:ascii="Times New Roman" w:hAnsi="Times New Roman" w:cs="Times New Roman"/>
-          <w:sz w:val="24"/>
-          <w:szCs w:val="24"/>
-        </w:rPr>
-      </w:pPr>
-      <w:r>
-        <w:rPr>
-          <w:rFonts w:ascii="Times New Roman" w:hAnsi="Times New Roman" w:cs="Times New Roman"/>
-          <w:sz w:val="24"/>
-          <w:szCs w:val="24"/>
-        </w:rPr>
-        <w:tab/>
-        <w:t>Luís Carlos Ferreira Pires – 66658</w:t>
-      </w:r>
-    </w:p>
-    <w:p>
-      <w:pPr>
-        <w:jc w:val="center"/>
+        <w:t>Discentes:</w:t>
+      </w:r>
+    </w:p>
+    <w:p>
+      <w:pPr>
+        <w:rPr>
+          <w:rFonts w:ascii="Times New Roman" w:hAnsi="Times New Roman" w:cs="Times New Roman"/>
+          <w:sz w:val="24"/>
+          <w:szCs w:val="24"/>
+        </w:rPr>
+      </w:pPr>
+      <w:r>
         <w:rPr>
           <w:rFonts w:ascii="Times New Roman" w:hAnsi="Times New Roman" w:cs="Times New Roman"/>
           <w:b/>
@@ -138,21 +83,76 @@
           <w:sz w:val="28"/>
           <w:szCs w:val="28"/>
         </w:rPr>
-      </w:pPr>
-    </w:p>
-    <w:p>
-      <w:pPr>
-        <w:jc w:val="both"/>
+        <w:tab/>
+      </w:r>
+      <w:r>
+        <w:rPr>
+          <w:rFonts w:ascii="Times New Roman" w:hAnsi="Times New Roman" w:cs="Times New Roman"/>
+          <w:sz w:val="24"/>
+          <w:szCs w:val="24"/>
+        </w:rPr>
+        <w:t>Bruno Miguel Oliveira Silva</w:t>
+      </w:r>
+      <w:r>
+        <w:rPr>
+          <w:rFonts w:ascii="Times New Roman" w:hAnsi="Times New Roman" w:cs="Times New Roman"/>
+          <w:sz w:val="24"/>
+          <w:szCs w:val="24"/>
+        </w:rPr>
+        <w:t xml:space="preserve"> – 66611</w:t>
+      </w:r>
+    </w:p>
+    <w:p>
+      <w:pPr>
+        <w:rPr>
+          <w:rFonts w:ascii="Times New Roman" w:hAnsi="Times New Roman" w:cs="Times New Roman"/>
+          <w:sz w:val="24"/>
+          <w:szCs w:val="24"/>
+        </w:rPr>
+      </w:pPr>
+      <w:r>
+        <w:rPr>
+          <w:rFonts w:ascii="Times New Roman" w:hAnsi="Times New Roman" w:cs="Times New Roman"/>
+          <w:sz w:val="24"/>
+          <w:szCs w:val="24"/>
+        </w:rPr>
+        <w:tab/>
+        <w:t>Diogo Emanuel Moreira Silva – 66682</w:t>
+      </w:r>
+    </w:p>
+    <w:p>
+      <w:pPr>
+        <w:rPr>
+          <w:rFonts w:ascii="Times New Roman" w:hAnsi="Times New Roman" w:cs="Times New Roman"/>
+          <w:sz w:val="24"/>
+          <w:szCs w:val="24"/>
+        </w:rPr>
+      </w:pPr>
+      <w:r>
+        <w:rPr>
+          <w:rFonts w:ascii="Times New Roman" w:hAnsi="Times New Roman" w:cs="Times New Roman"/>
+          <w:sz w:val="24"/>
+          <w:szCs w:val="24"/>
+        </w:rPr>
+        <w:tab/>
+        <w:t>Luís Carlos Ferreira Pires – 66658</w:t>
+      </w:r>
+    </w:p>
+    <w:p>
+      <w:pPr>
+        <w:jc w:val="center"/>
         <w:rPr>
           <w:rFonts w:ascii="Times New Roman" w:hAnsi="Times New Roman" w:cs="Times New Roman"/>
           <w:b/>
           <w:bCs/>
-          <w:sz w:val="24"/>
-          <w:szCs w:val="24"/>
-          <w:u w:val="single"/>
-        </w:rPr>
-      </w:pPr>
-      <w:r>
+          <w:sz w:val="28"/>
+          <w:szCs w:val="28"/>
+        </w:rPr>
+      </w:pPr>
+    </w:p>
+    <w:p>
+      <w:pPr>
+        <w:jc w:val="both"/>
         <w:rPr>
           <w:rFonts w:ascii="Times New Roman" w:hAnsi="Times New Roman" w:cs="Times New Roman"/>
           <w:b/>
@@ -161,12 +161,22 @@
           <w:szCs w:val="24"/>
           <w:u w:val="single"/>
         </w:rPr>
+      </w:pPr>
+      <w:r>
+        <w:rPr>
+          <w:rFonts w:ascii="Times New Roman" w:hAnsi="Times New Roman" w:cs="Times New Roman"/>
+          <w:b/>
+          <w:bCs/>
+          <w:sz w:val="24"/>
+          <w:szCs w:val="24"/>
+          <w:u w:val="single"/>
+        </w:rPr>
         <w:t xml:space="preserve">Requisitos </w:t>
       </w:r>
     </w:p>
     <w:p>
       <w:pPr>
-        <w:pStyle w:val="PargrafodaLista"/>
+        <w:pStyle w:val="ListParagraph"/>
         <w:numPr>
           <w:ilvl w:val="0"/>
           <w:numId w:val="6"/>
@@ -190,7 +200,7 @@
     </w:p>
     <w:p>
       <w:pPr>
-        <w:pStyle w:val="PargrafodaLista"/>
+        <w:pStyle w:val="ListParagraph"/>
         <w:numPr>
           <w:ilvl w:val="0"/>
           <w:numId w:val="6"/>
@@ -227,7 +237,7 @@
     </w:p>
     <w:p>
       <w:pPr>
-        <w:pStyle w:val="PargrafodaLista"/>
+        <w:pStyle w:val="ListParagraph"/>
         <w:numPr>
           <w:ilvl w:val="0"/>
           <w:numId w:val="6"/>
@@ -271,7 +281,7 @@
     </w:p>
     <w:p>
       <w:pPr>
-        <w:pStyle w:val="PargrafodaLista"/>
+        <w:pStyle w:val="ListParagraph"/>
         <w:numPr>
           <w:ilvl w:val="0"/>
           <w:numId w:val="6"/>
@@ -295,7 +305,7 @@
     </w:p>
     <w:p>
       <w:pPr>
-        <w:pStyle w:val="PargrafodaLista"/>
+        <w:pStyle w:val="ListParagraph"/>
         <w:numPr>
           <w:ilvl w:val="0"/>
           <w:numId w:val="6"/>
@@ -319,7 +329,7 @@
     </w:p>
     <w:p>
       <w:pPr>
-        <w:pStyle w:val="PargrafodaLista"/>
+        <w:pStyle w:val="ListParagraph"/>
         <w:numPr>
           <w:ilvl w:val="0"/>
           <w:numId w:val="6"/>
@@ -343,7 +353,7 @@
     </w:p>
     <w:p>
       <w:pPr>
-        <w:pStyle w:val="PargrafodaLista"/>
+        <w:pStyle w:val="ListParagraph"/>
         <w:numPr>
           <w:ilvl w:val="0"/>
           <w:numId w:val="6"/>
@@ -367,7 +377,7 @@
     </w:p>
     <w:p>
       <w:pPr>
-        <w:pStyle w:val="PargrafodaLista"/>
+        <w:pStyle w:val="ListParagraph"/>
         <w:numPr>
           <w:ilvl w:val="0"/>
           <w:numId w:val="6"/>
@@ -391,7 +401,7 @@
     </w:p>
     <w:p>
       <w:pPr>
-        <w:pStyle w:val="PargrafodaLista"/>
+        <w:pStyle w:val="ListParagraph"/>
         <w:numPr>
           <w:ilvl w:val="0"/>
           <w:numId w:val="6"/>
@@ -415,7 +425,7 @@
     </w:p>
     <w:p>
       <w:pPr>
-        <w:pStyle w:val="PargrafodaLista"/>
+        <w:pStyle w:val="ListParagraph"/>
         <w:numPr>
           <w:ilvl w:val="0"/>
           <w:numId w:val="6"/>
@@ -439,7 +449,7 @@
     </w:p>
     <w:p>
       <w:pPr>
-        <w:pStyle w:val="PargrafodaLista"/>
+        <w:pStyle w:val="ListParagraph"/>
         <w:numPr>
           <w:ilvl w:val="0"/>
           <w:numId w:val="6"/>
@@ -463,7 +473,7 @@
     </w:p>
     <w:p>
       <w:pPr>
-        <w:pStyle w:val="PargrafodaLista"/>
+        <w:pStyle w:val="ListParagraph"/>
         <w:numPr>
           <w:ilvl w:val="0"/>
           <w:numId w:val="6"/>
@@ -495,7 +505,7 @@
     </w:p>
     <w:p>
       <w:pPr>
-        <w:pStyle w:val="PargrafodaLista"/>
+        <w:pStyle w:val="ListParagraph"/>
         <w:numPr>
           <w:ilvl w:val="0"/>
           <w:numId w:val="6"/>
@@ -519,7 +529,7 @@
     </w:p>
     <w:p>
       <w:pPr>
-        <w:pStyle w:val="PargrafodaLista"/>
+        <w:pStyle w:val="ListParagraph"/>
         <w:numPr>
           <w:ilvl w:val="0"/>
           <w:numId w:val="6"/>
@@ -543,7 +553,7 @@
     </w:p>
     <w:p>
       <w:pPr>
-        <w:pStyle w:val="PargrafodaLista"/>
+        <w:pStyle w:val="ListParagraph"/>
         <w:numPr>
           <w:ilvl w:val="0"/>
           <w:numId w:val="6"/>
@@ -567,7 +577,7 @@
     </w:p>
     <w:p>
       <w:pPr>
-        <w:pStyle w:val="PargrafodaLista"/>
+        <w:pStyle w:val="ListParagraph"/>
         <w:numPr>
           <w:ilvl w:val="0"/>
           <w:numId w:val="6"/>
@@ -591,7 +601,7 @@
     </w:p>
     <w:p>
       <w:pPr>
-        <w:pStyle w:val="PargrafodaLista"/>
+        <w:pStyle w:val="ListParagraph"/>
         <w:numPr>
           <w:ilvl w:val="0"/>
           <w:numId w:val="6"/>
@@ -615,7 +625,7 @@
     </w:p>
     <w:p>
       <w:pPr>
-        <w:pStyle w:val="PargrafodaLista"/>
+        <w:pStyle w:val="ListParagraph"/>
         <w:numPr>
           <w:ilvl w:val="0"/>
           <w:numId w:val="6"/>
@@ -639,7 +649,7 @@
     </w:p>
     <w:p>
       <w:pPr>
-        <w:pStyle w:val="PargrafodaLista"/>
+        <w:pStyle w:val="ListParagraph"/>
         <w:numPr>
           <w:ilvl w:val="0"/>
           <w:numId w:val="6"/>
@@ -663,7 +673,7 @@
     </w:p>
     <w:p>
       <w:pPr>
-        <w:pStyle w:val="PargrafodaLista"/>
+        <w:pStyle w:val="ListParagraph"/>
         <w:numPr>
           <w:ilvl w:val="0"/>
           <w:numId w:val="6"/>
@@ -687,7 +697,7 @@
     </w:p>
     <w:p>
       <w:pPr>
-        <w:pStyle w:val="PargrafodaLista"/>
+        <w:pStyle w:val="ListParagraph"/>
         <w:numPr>
           <w:ilvl w:val="0"/>
           <w:numId w:val="6"/>
@@ -712,7 +722,7 @@
     </w:p>
     <w:p>
       <w:pPr>
-        <w:pStyle w:val="PargrafodaLista"/>
+        <w:pStyle w:val="ListParagraph"/>
         <w:numPr>
           <w:ilvl w:val="0"/>
           <w:numId w:val="6"/>
@@ -736,7 +746,7 @@
     </w:p>
     <w:p>
       <w:pPr>
-        <w:pStyle w:val="PargrafodaLista"/>
+        <w:pStyle w:val="ListParagraph"/>
         <w:numPr>
           <w:ilvl w:val="0"/>
           <w:numId w:val="6"/>
@@ -760,7 +770,7 @@
     </w:p>
     <w:p>
       <w:pPr>
-        <w:pStyle w:val="PargrafodaLista"/>
+        <w:pStyle w:val="ListParagraph"/>
         <w:numPr>
           <w:ilvl w:val="0"/>
           <w:numId w:val="6"/>
@@ -784,7 +794,7 @@
     </w:p>
     <w:p>
       <w:pPr>
-        <w:pStyle w:val="PargrafodaLista"/>
+        <w:pStyle w:val="ListParagraph"/>
         <w:numPr>
           <w:ilvl w:val="0"/>
           <w:numId w:val="6"/>
@@ -808,7 +818,7 @@
     </w:p>
     <w:p>
       <w:pPr>
-        <w:pStyle w:val="PargrafodaLista"/>
+        <w:pStyle w:val="ListParagraph"/>
         <w:numPr>
           <w:ilvl w:val="0"/>
           <w:numId w:val="6"/>
@@ -832,7 +842,7 @@
     </w:p>
     <w:p>
       <w:pPr>
-        <w:pStyle w:val="PargrafodaLista"/>
+        <w:pStyle w:val="ListParagraph"/>
         <w:numPr>
           <w:ilvl w:val="0"/>
           <w:numId w:val="6"/>
@@ -856,7 +866,7 @@
     </w:p>
     <w:p>
       <w:pPr>
-        <w:pStyle w:val="PargrafodaLista"/>
+        <w:pStyle w:val="ListParagraph"/>
         <w:numPr>
           <w:ilvl w:val="0"/>
           <w:numId w:val="6"/>
@@ -880,7 +890,7 @@
     </w:p>
     <w:p>
       <w:pPr>
-        <w:pStyle w:val="PargrafodaLista"/>
+        <w:pStyle w:val="ListParagraph"/>
         <w:numPr>
           <w:ilvl w:val="0"/>
           <w:numId w:val="6"/>
@@ -904,7 +914,7 @@
     </w:p>
     <w:p>
       <w:pPr>
-        <w:pStyle w:val="PargrafodaLista"/>
+        <w:pStyle w:val="ListParagraph"/>
         <w:numPr>
           <w:ilvl w:val="0"/>
           <w:numId w:val="6"/>
@@ -928,7 +938,7 @@
     </w:p>
     <w:p>
       <w:pPr>
-        <w:pStyle w:val="PargrafodaLista"/>
+        <w:pStyle w:val="ListParagraph"/>
         <w:numPr>
           <w:ilvl w:val="0"/>
           <w:numId w:val="6"/>
@@ -952,7 +962,7 @@
     </w:p>
     <w:p>
       <w:pPr>
-        <w:pStyle w:val="PargrafodaLista"/>
+        <w:pStyle w:val="ListParagraph"/>
         <w:numPr>
           <w:ilvl w:val="0"/>
           <w:numId w:val="6"/>
@@ -976,7 +986,7 @@
     </w:p>
     <w:p>
       <w:pPr>
-        <w:pStyle w:val="PargrafodaLista"/>
+        <w:pStyle w:val="ListParagraph"/>
         <w:numPr>
           <w:ilvl w:val="0"/>
           <w:numId w:val="6"/>
@@ -1016,7 +1026,7 @@
     </w:p>
     <w:p>
       <w:pPr>
-        <w:pStyle w:val="PargrafodaLista"/>
+        <w:pStyle w:val="ListParagraph"/>
         <w:numPr>
           <w:ilvl w:val="0"/>
           <w:numId w:val="6"/>
@@ -1040,7 +1050,7 @@
     </w:p>
     <w:p>
       <w:pPr>
-        <w:pStyle w:val="PargrafodaLista"/>
+        <w:pStyle w:val="ListParagraph"/>
         <w:numPr>
           <w:ilvl w:val="0"/>
           <w:numId w:val="6"/>
@@ -1064,7 +1074,7 @@
     </w:p>
     <w:p>
       <w:pPr>
-        <w:pStyle w:val="PargrafodaLista"/>
+        <w:pStyle w:val="ListParagraph"/>
         <w:numPr>
           <w:ilvl w:val="0"/>
           <w:numId w:val="6"/>
@@ -1104,7 +1114,7 @@
     </w:p>
     <w:p>
       <w:pPr>
-        <w:pStyle w:val="PargrafodaLista"/>
+        <w:pStyle w:val="ListParagraph"/>
         <w:numPr>
           <w:ilvl w:val="0"/>
           <w:numId w:val="6"/>
@@ -1161,7 +1171,7 @@
     </w:p>
     <w:p>
       <w:pPr>
-        <w:pStyle w:val="PargrafodaLista"/>
+        <w:pStyle w:val="ListParagraph"/>
         <w:numPr>
           <w:ilvl w:val="0"/>
           <w:numId w:val="9"/>
@@ -1187,7 +1197,7 @@
     </w:p>
     <w:p>
       <w:pPr>
-        <w:pStyle w:val="PargrafodaLista"/>
+        <w:pStyle w:val="ListParagraph"/>
         <w:numPr>
           <w:ilvl w:val="0"/>
           <w:numId w:val="7"/>
@@ -1214,7 +1224,7 @@
     </w:p>
     <w:p>
       <w:pPr>
-        <w:pStyle w:val="PargrafodaLista"/>
+        <w:pStyle w:val="ListParagraph"/>
         <w:numPr>
           <w:ilvl w:val="0"/>
           <w:numId w:val="7"/>
@@ -1242,7 +1252,7 @@
     </w:p>
     <w:p>
       <w:pPr>
-        <w:pStyle w:val="PargrafodaLista"/>
+        <w:pStyle w:val="ListParagraph"/>
         <w:numPr>
           <w:ilvl w:val="0"/>
           <w:numId w:val="7"/>
@@ -1269,7 +1279,7 @@
     </w:p>
     <w:p>
       <w:pPr>
-        <w:pStyle w:val="PargrafodaLista"/>
+        <w:pStyle w:val="ListParagraph"/>
         <w:numPr>
           <w:ilvl w:val="0"/>
           <w:numId w:val="7"/>
@@ -1296,7 +1306,7 @@
     </w:p>
     <w:p>
       <w:pPr>
-        <w:pStyle w:val="PargrafodaLista"/>
+        <w:pStyle w:val="ListParagraph"/>
         <w:numPr>
           <w:ilvl w:val="0"/>
           <w:numId w:val="7"/>
@@ -1323,7 +1333,7 @@
     </w:p>
     <w:p>
       <w:pPr>
-        <w:pStyle w:val="PargrafodaLista"/>
+        <w:pStyle w:val="ListParagraph"/>
         <w:numPr>
           <w:ilvl w:val="0"/>
           <w:numId w:val="7"/>
@@ -1350,7 +1360,7 @@
     </w:p>
     <w:p>
       <w:pPr>
-        <w:pStyle w:val="PargrafodaLista"/>
+        <w:pStyle w:val="ListParagraph"/>
         <w:numPr>
           <w:ilvl w:val="0"/>
           <w:numId w:val="7"/>
@@ -1385,7 +1395,7 @@
     </w:p>
     <w:p>
       <w:pPr>
-        <w:pStyle w:val="PargrafodaLista"/>
+        <w:pStyle w:val="ListParagraph"/>
         <w:numPr>
           <w:ilvl w:val="0"/>
           <w:numId w:val="7"/>
@@ -1412,7 +1422,7 @@
     </w:p>
     <w:p>
       <w:pPr>
-        <w:pStyle w:val="PargrafodaLista"/>
+        <w:pStyle w:val="ListParagraph"/>
         <w:numPr>
           <w:ilvl w:val="0"/>
           <w:numId w:val="7"/>
@@ -1439,7 +1449,7 @@
     </w:p>
     <w:p>
       <w:pPr>
-        <w:pStyle w:val="PargrafodaLista"/>
+        <w:pStyle w:val="ListParagraph"/>
         <w:numPr>
           <w:ilvl w:val="0"/>
           <w:numId w:val="7"/>
@@ -1466,7 +1476,7 @@
     </w:p>
     <w:p>
       <w:pPr>
-        <w:pStyle w:val="PargrafodaLista"/>
+        <w:pStyle w:val="ListParagraph"/>
         <w:numPr>
           <w:ilvl w:val="0"/>
           <w:numId w:val="7"/>
@@ -1493,7 +1503,7 @@
     </w:p>
     <w:p>
       <w:pPr>
-        <w:pStyle w:val="PargrafodaLista"/>
+        <w:pStyle w:val="ListParagraph"/>
         <w:numPr>
           <w:ilvl w:val="0"/>
           <w:numId w:val="7"/>
@@ -1520,7 +1530,7 @@
     </w:p>
     <w:p>
       <w:pPr>
-        <w:pStyle w:val="PargrafodaLista"/>
+        <w:pStyle w:val="ListParagraph"/>
         <w:numPr>
           <w:ilvl w:val="0"/>
           <w:numId w:val="7"/>
@@ -1547,7 +1557,7 @@
     </w:p>
     <w:p>
       <w:pPr>
-        <w:pStyle w:val="PargrafodaLista"/>
+        <w:pStyle w:val="ListParagraph"/>
         <w:numPr>
           <w:ilvl w:val="0"/>
           <w:numId w:val="7"/>
@@ -1574,7 +1584,7 @@
     </w:p>
     <w:p>
       <w:pPr>
-        <w:pStyle w:val="PargrafodaLista"/>
+        <w:pStyle w:val="ListParagraph"/>
         <w:spacing w:line="360" w:lineRule="auto"/>
         <w:ind w:left="360"/>
         <w:jc w:val="both"/>
@@ -1645,10 +1655,11 @@
         <w:docPartUnique/>
       </w:docPartObj>
     </w:sdtPr>
+    <w:sdtEndPr/>
     <w:sdtContent>
       <w:p>
         <w:pPr>
-          <w:pStyle w:val="Rodap"/>
+          <w:pStyle w:val="Footer"/>
           <w:jc w:val="right"/>
         </w:pPr>
         <w:r>
@@ -1671,7 +1682,7 @@
   </w:sdt>
   <w:p>
     <w:pPr>
-      <w:pStyle w:val="Rodap"/>
+      <w:pStyle w:val="Footer"/>
     </w:pPr>
   </w:p>
 </w:ftr>
@@ -2946,13 +2957,13 @@
     <w:name w:val="Normal"/>
     <w:qFormat/>
   </w:style>
-  <w:style w:type="character" w:default="1" w:styleId="Tipodeletrapredefinidodopargrafo">
+  <w:style w:type="character" w:default="1" w:styleId="DefaultParagraphFont">
     <w:name w:val="Default Paragraph Font"/>
     <w:uiPriority w:val="1"/>
     <w:semiHidden/>
     <w:unhideWhenUsed/>
   </w:style>
-  <w:style w:type="table" w:default="1" w:styleId="Tabelanormal">
+  <w:style w:type="table" w:default="1" w:styleId="TableNormal">
     <w:name w:val="Normal Table"/>
     <w:uiPriority w:val="99"/>
     <w:semiHidden/>
@@ -2967,13 +2978,13 @@
       </w:tblCellMar>
     </w:tblPr>
   </w:style>
-  <w:style w:type="numbering" w:default="1" w:styleId="Semlista">
+  <w:style w:type="numbering" w:default="1" w:styleId="NoList">
     <w:name w:val="No List"/>
     <w:uiPriority w:val="99"/>
     <w:semiHidden/>
     <w:unhideWhenUsed/>
   </w:style>
-  <w:style w:type="paragraph" w:styleId="PargrafodaLista">
+  <w:style w:type="paragraph" w:styleId="ListParagraph">
     <w:name w:val="List Paragraph"/>
     <w:basedOn w:val="Normal"/>
     <w:uiPriority w:val="34"/>
@@ -2984,10 +2995,10 @@
       <w:contextualSpacing/>
     </w:pPr>
   </w:style>
-  <w:style w:type="paragraph" w:styleId="Cabealho">
+  <w:style w:type="paragraph" w:styleId="Header">
     <w:name w:val="header"/>
     <w:basedOn w:val="Normal"/>
-    <w:link w:val="CabealhoCarter"/>
+    <w:link w:val="HeaderChar"/>
     <w:uiPriority w:val="99"/>
     <w:unhideWhenUsed/>
     <w:rsid w:val="00510637"/>
@@ -2999,17 +3010,17 @@
       <w:spacing w:after="0" w:line="240" w:lineRule="auto"/>
     </w:pPr>
   </w:style>
-  <w:style w:type="character" w:customStyle="1" w:styleId="CabealhoCarter">
-    <w:name w:val="Cabeçalho Caráter"/>
-    <w:basedOn w:val="Tipodeletrapredefinidodopargrafo"/>
-    <w:link w:val="Cabealho"/>
+  <w:style w:type="character" w:customStyle="1" w:styleId="HeaderChar">
+    <w:name w:val="Header Char"/>
+    <w:basedOn w:val="DefaultParagraphFont"/>
+    <w:link w:val="Header"/>
     <w:uiPriority w:val="99"/>
     <w:rsid w:val="00510637"/>
   </w:style>
-  <w:style w:type="paragraph" w:styleId="Rodap">
+  <w:style w:type="paragraph" w:styleId="Footer">
     <w:name w:val="footer"/>
     <w:basedOn w:val="Normal"/>
-    <w:link w:val="RodapCarter"/>
+    <w:link w:val="FooterChar"/>
     <w:uiPriority w:val="99"/>
     <w:unhideWhenUsed/>
     <w:rsid w:val="00510637"/>
@@ -3021,10 +3032,10 @@
       <w:spacing w:after="0" w:line="240" w:lineRule="auto"/>
     </w:pPr>
   </w:style>
-  <w:style w:type="character" w:customStyle="1" w:styleId="RodapCarter">
-    <w:name w:val="Rodapé Caráter"/>
-    <w:basedOn w:val="Tipodeletrapredefinidodopargrafo"/>
-    <w:link w:val="Rodap"/>
+  <w:style w:type="character" w:customStyle="1" w:styleId="FooterChar">
+    <w:name w:val="Footer Char"/>
+    <w:basedOn w:val="DefaultParagraphFont"/>
+    <w:link w:val="Footer"/>
     <w:uiPriority w:val="99"/>
     <w:rsid w:val="00510637"/>
   </w:style>

</xml_diff>